<commit_message>
Updated Worker.vue file to correct issues found during UAT testing. Upload of UAT test results for Manage Worker Use Case. Use case working as expected
</commit_message>
<xml_diff>
--- a/documents/UAT Test Scripts/Worker UAT test results/UAT Use Case 9 - Add Worker to System - test 1 - Failed.docx
+++ b/documents/UAT Test Scripts/Worker UAT test results/UAT Use Case 9 - Add Worker to System - test 1 - Failed.docx
@@ -161,14 +161,13 @@
                 <w:sz w:val="24"/>
                 <w:szCs w:val="24"/>
               </w:rPr>
-              <w:t xml:space="preserve">9 - </w:t>
-            </w:r>
-            <w:r>
-              <w:t>Add Worker</w:t>
-            </w:r>
-            <w:r>
-              <w:t xml:space="preserve"> to System</w:t>
-            </w:r>
+              <w:t xml:space="preserve">9 – </w:t>
+            </w:r>
+            <w:r>
+              <w:t>Manage Worker</w:t>
+            </w:r>
+            <w:bookmarkStart w:id="0" w:name="_GoBack"/>
+            <w:bookmarkEnd w:id="0"/>
           </w:p>
         </w:tc>
       </w:tr>
@@ -393,7 +392,14 @@
                 <w:sz w:val="24"/>
                 <w:szCs w:val="24"/>
               </w:rPr>
-              <w:t>Error must</w:t>
+              <w:t>Worker</w:t>
+            </w:r>
+            <w:r>
+              <w:rPr>
+                <w:sz w:val="24"/>
+                <w:szCs w:val="24"/>
+              </w:rPr>
+              <w:t xml:space="preserve"> must</w:t>
             </w:r>
             <w:r>
               <w:rPr>
@@ -2396,7 +2402,7 @@
           </mc:Choice>
           <mc:Fallback>
             <w:pict>
-              <v:rect w14:anchorId="13566541" id="Rectangle 2" o:spid="_x0000_s1026" style="position:absolute;margin-left:0;margin-top:175.7pt;width:641.25pt;height:21pt;z-index:251659264;visibility:visible;mso-wrap-style:square;mso-wrap-distance-left:9pt;mso-wrap-distance-top:0;mso-wrap-distance-right:9pt;mso-wrap-distance-bottom:0;mso-position-horizontal:absolute;mso-position-horizontal-relative:text;mso-position-vertical:absolute;mso-position-vertical-relative:text;v-text-anchor:middle" o:gfxdata="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" filled="f" strokecolor="yellow" strokeweight="2pt"/>
+              <v:rect w14:anchorId="265B086D" id="Rectangle 2" o:spid="_x0000_s1026" style="position:absolute;margin-left:0;margin-top:175.7pt;width:641.25pt;height:21pt;z-index:251659264;visibility:visible;mso-wrap-style:square;mso-wrap-distance-left:9pt;mso-wrap-distance-top:0;mso-wrap-distance-right:9pt;mso-wrap-distance-bottom:0;mso-position-horizontal:absolute;mso-position-horizontal-relative:text;mso-position-vertical:absolute;mso-position-vertical-relative:text;v-text-anchor:middle" o:gfxdata="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" filled="f" strokecolor="yellow" strokeweight="2pt"/>
             </w:pict>
           </mc:Fallback>
         </mc:AlternateContent>
@@ -2483,6 +2489,7 @@
         <w:rPr>
           <w:noProof/>
         </w:rPr>
+        <w:lastRenderedPageBreak/>
         <w:drawing>
           <wp:inline distT="0" distB="0" distL="0" distR="0" wp14:anchorId="4EAA525F" wp14:editId="2BB5B4A2">
             <wp:extent cx="4857750" cy="3879679"/>
@@ -2583,8 +2590,6 @@
       <w:r>
         <w:t>Problem with adding user - Failed</w:t>
       </w:r>
-      <w:bookmarkStart w:id="0" w:name="_GoBack"/>
-      <w:bookmarkEnd w:id="0"/>
     </w:p>
     <w:sectPr>
       <w:headerReference w:type="default" r:id="rId10"/>

</xml_diff>